<commit_message>
3.02 update with 500 msec default on ping timeout
</commit_message>
<xml_diff>
--- a/Readme.docx
+++ b/Readme.docx
@@ -142,12 +142,7 @@
         <w:t xml:space="preserve">APIPA address is </w:t>
       </w:r>
       <w:r>
-        <w:t>pres</w:t>
-      </w:r>
-      <w:bookmarkStart w:id="0" w:name="_GoBack"/>
-      <w:bookmarkEnd w:id="0"/>
-      <w:r>
-        <w:t>ent</w:t>
+        <w:t>present</w:t>
       </w:r>
       <w:r>
         <w:t>.</w:t>
@@ -178,25 +173,13 @@
         <w:t>:  Gateway test interval</w:t>
       </w:r>
       <w:r>
-        <w:t xml:space="preserve"> - how often to run </w:t>
-      </w:r>
-      <w:r>
-        <w:t xml:space="preserve">ping tests against the default </w:t>
-      </w:r>
-      <w:r>
-        <w:t xml:space="preserve">gateway. </w:t>
+        <w:t xml:space="preserve"> - how often to run ping tests against the default gateway. </w:t>
       </w:r>
       <w:r>
         <w:t>The t</w:t>
       </w:r>
       <w:r>
-        <w:t>est is a series of 3 pings at 2 sec in</w:t>
-      </w:r>
-      <w:r>
-        <w:t xml:space="preserve">tervals. If all fail, the test </w:t>
-      </w:r>
-      <w:r>
-        <w:t xml:space="preserve">fails. </w:t>
+        <w:t xml:space="preserve">est is a series of 3 pings at 2 sec intervals. If all fail, the test fails. </w:t>
       </w:r>
       <w:r>
         <w:t>The d</w:t>
@@ -211,13 +194,64 @@
         <w:t xml:space="preserve"> </w:t>
       </w:r>
       <w:r>
-        <w:t xml:space="preserve">is every 30 seconds. Note: </w:t>
-      </w:r>
-      <w:r>
-        <w:t>G</w:t>
-      </w:r>
-      <w:r>
-        <w:t>ateway tests happen when the service activates (polling interval), so the test happens on the first poll activation after the gateway test interval is reached.</w:t>
+        <w:t>is every 30 seconds. Note: Gateway tests happen when the service activates (polling interval), so the test happens on the first poll activation after the gateway test interval is reached.</w:t>
+      </w:r>
+    </w:p>
+    <w:p>
+      <w:pPr>
+        <w:ind w:left="630" w:hanging="450"/>
+      </w:pPr>
+      <w:r>
+        <w:rPr>
+          <w:b/>
+        </w:rPr>
+        <w:t>-t</w:t>
+      </w:r>
+      <w:r>
+        <w:rPr>
+          <w:b/>
+        </w:rPr>
+        <w:t xml:space="preserve"> </w:t>
+      </w:r>
+      <w:proofErr w:type="spellStart"/>
+      <w:r>
+        <w:rPr>
+          <w:b/>
+        </w:rPr>
+        <w:t>nbr</w:t>
+      </w:r>
+      <w:r>
+        <w:rPr>
+          <w:b/>
+        </w:rPr>
+        <w:t>_mSecs</w:t>
+      </w:r>
+      <w:proofErr w:type="spellEnd"/>
+      <w:r>
+        <w:t xml:space="preserve">:  </w:t>
+      </w:r>
+      <w:r>
+        <w:t>Ping timeout</w:t>
+      </w:r>
+      <w:r>
+        <w:t xml:space="preserve"> </w:t>
+      </w:r>
+      <w:r>
+        <w:t>–</w:t>
+      </w:r>
+      <w:r>
+        <w:t xml:space="preserve"> </w:t>
+      </w:r>
+      <w:r>
+        <w:t xml:space="preserve">how long to wait for a ping response before the ping is considered to have failed. Default is 500 </w:t>
+      </w:r>
+      <w:proofErr w:type="spellStart"/>
+      <w:r>
+        <w:t>msecs</w:t>
+      </w:r>
+      <w:proofErr w:type="spellEnd"/>
+      <w:r>
+        <w:t>.</w:t>
       </w:r>
     </w:p>
     <w:p>
@@ -308,12 +342,26 @@
     </w:p>
     <w:p>
       <w:pPr>
-        <w:ind w:left="630" w:hanging="450"/>
-      </w:pPr>
-      <w:r>
         <w:rPr>
           <w:b/>
         </w:rPr>
+      </w:pPr>
+      <w:r>
+        <w:rPr>
+          <w:b/>
+        </w:rPr>
+        <w:br w:type="page"/>
+      </w:r>
+    </w:p>
+    <w:p>
+      <w:pPr>
+        <w:ind w:left="630" w:hanging="450"/>
+      </w:pPr>
+      <w:r>
+        <w:rPr>
+          <w:b/>
+        </w:rPr>
+        <w:lastRenderedPageBreak/>
         <w:t xml:space="preserve">Example configuration using </w:t>
       </w:r>
       <w:r>
@@ -360,6 +408,14 @@
       </w:r>
       <w:proofErr w:type="spellStart"/>
       <w:r>
+        <w:t>apipamon</w:t>
+      </w:r>
+      <w:proofErr w:type="spellEnd"/>
+      <w:r>
+        <w:t xml:space="preserve"> </w:t>
+      </w:r>
+      <w:proofErr w:type="spellStart"/>
+      <w:r>
         <w:t>binpath</w:t>
       </w:r>
       <w:proofErr w:type="spellEnd"/>
@@ -385,7 +441,13 @@
         <w:t>"</w:t>
       </w:r>
       <w:r>
-        <w:t xml:space="preserve"> -i 10 -g 25 -f 2 -h 45" </w:t>
+        <w:t xml:space="preserve"> -i 10 -g 25 </w:t>
+      </w:r>
+      <w:r>
+        <w:t xml:space="preserve">-t 100 </w:t>
+      </w:r>
+      <w:r>
+        <w:t xml:space="preserve">-f 2 -h 45" </w:t>
       </w:r>
     </w:p>
     <w:p>
@@ -413,16 +475,17 @@
       <w:r>
         <w:t xml:space="preserve"> settings and will not persist to the next startup session.</w:t>
       </w:r>
-      <w:r>
-        <w:br w:type="page"/>
-      </w:r>
     </w:p>
     <w:p>
       <w:pPr>
         <w:pStyle w:val="Heading2"/>
       </w:pPr>
-      <w:r>
-        <w:lastRenderedPageBreak/>
+    </w:p>
+    <w:p>
+      <w:pPr>
+        <w:pStyle w:val="Heading2"/>
+      </w:pPr>
+      <w:r>
         <w:t>Install / Uninstall</w:t>
       </w:r>
     </w:p>
@@ -499,13 +562,15 @@
         </w:numPr>
       </w:pPr>
       <w:r>
-        <w:t>You want to allow one gateway test</w:t>
-      </w:r>
-      <w:r>
-        <w:t xml:space="preserve"> (3-ping series)</w:t>
-      </w:r>
-      <w:r>
-        <w:t xml:space="preserve"> to fail without resetting the NIC. On the second failure, you want to reset the NIC,</w:t>
+        <w:t xml:space="preserve">You want a gateway ping to be considered bad if the response time is over 100 </w:t>
+      </w:r>
+      <w:proofErr w:type="spellStart"/>
+      <w:r>
+        <w:t>msecs</w:t>
+      </w:r>
+      <w:proofErr w:type="spellEnd"/>
+      <w:r>
+        <w:t>,</w:t>
       </w:r>
     </w:p>
     <w:p>
@@ -517,6 +582,24 @@
         </w:numPr>
       </w:pPr>
       <w:r>
+        <w:t>You want to allow one gateway test</w:t>
+      </w:r>
+      <w:r>
+        <w:t xml:space="preserve"> (3-ping series)</w:t>
+      </w:r>
+      <w:r>
+        <w:t xml:space="preserve"> to fail without resetting the NIC. On the second failure, you want to reset the NIC,</w:t>
+      </w:r>
+    </w:p>
+    <w:p>
+      <w:pPr>
+        <w:pStyle w:val="NoSpacing"/>
+        <w:numPr>
+          <w:ilvl w:val="1"/>
+          <w:numId w:val="2"/>
+        </w:numPr>
+      </w:pPr>
+      <w:r>
         <w:t>Once the NIC is reset, you</w:t>
       </w:r>
       <w:r>
@@ -548,7 +631,13 @@
         <w:t>"</w:t>
       </w:r>
       <w:r>
-        <w:t xml:space="preserve"> -install -i 15 -g 45 -f 2</w:t>
+        <w:t xml:space="preserve"> -install -i 15 -g 45 </w:t>
+      </w:r>
+      <w:r>
+        <w:t xml:space="preserve">-t 100 </w:t>
+      </w:r>
+      <w:r>
+        <w:t>-f 2</w:t>
       </w:r>
       <w:r>
         <w:t xml:space="preserve"> -h 90</w:t>
@@ -724,12 +813,8 @@
       <w:r>
         <w:t xml:space="preserve">Use sc.exe as described earlier to change parameters without uninstalling / re-installing, or just uninstall and re-install with new arguments if you prefer. </w:t>
       </w:r>
-    </w:p>
-    <w:p>
-      <w:pPr>
-        <w:pStyle w:val="NoSpacing"/>
-        <w:spacing w:before="120"/>
-      </w:pPr>
+      <w:bookmarkStart w:id="0" w:name="_GoBack"/>
+      <w:bookmarkEnd w:id="0"/>
     </w:p>
     <w:p>
       <w:pPr>

</xml_diff>

<commit_message>
Added maximum failed pings before EventLog entry switch
</commit_message>
<xml_diff>
--- a/Readme.docx
+++ b/Readme.docx
@@ -228,30 +228,90 @@
       </w:r>
       <w:proofErr w:type="spellEnd"/>
       <w:r>
+        <w:t>:  Ping timeout</w:t>
+      </w:r>
+      <w:r>
+        <w:t xml:space="preserve"> </w:t>
+      </w:r>
+      <w:r>
+        <w:t>–</w:t>
+      </w:r>
+      <w:r>
+        <w:t xml:space="preserve"> </w:t>
+      </w:r>
+      <w:r>
+        <w:t>how long to wait for a ping response before the ping is conside</w:t>
+      </w:r>
+      <w:r>
+        <w:t>red to have failed. Default is 5</w:t>
+      </w:r>
+      <w:r>
+        <w:t xml:space="preserve">00 </w:t>
+      </w:r>
+      <w:proofErr w:type="spellStart"/>
+      <w:r>
+        <w:t>msecs</w:t>
+      </w:r>
+      <w:proofErr w:type="spellEnd"/>
+      <w:r>
+        <w:t xml:space="preserve"> (some switches have low priority on ping response).</w:t>
+      </w:r>
+    </w:p>
+    <w:p>
+      <w:pPr>
+        <w:ind w:left="630" w:hanging="450"/>
+      </w:pPr>
+      <w:r>
+        <w:rPr>
+          <w:b/>
+        </w:rPr>
+        <w:t xml:space="preserve">-l </w:t>
+      </w:r>
+      <w:proofErr w:type="spellStart"/>
+      <w:r>
+        <w:rPr>
+          <w:b/>
+        </w:rPr>
+        <w:t>nbrPingFails</w:t>
+      </w:r>
+      <w:proofErr w:type="spellEnd"/>
+      <w:r>
         <w:t xml:space="preserve">:  </w:t>
       </w:r>
       <w:r>
-        <w:t>Ping timeout</w:t>
-      </w:r>
-      <w:r>
-        <w:t xml:space="preserve"> </w:t>
-      </w:r>
-      <w:r>
-        <w:t>–</w:t>
-      </w:r>
-      <w:r>
-        <w:t xml:space="preserve"> </w:t>
-      </w:r>
-      <w:r>
-        <w:t xml:space="preserve">how long to wait for a ping response before the ping is considered to have failed. Default is 500 </w:t>
+        <w:t xml:space="preserve">Number of pings allowed before writing to the </w:t>
       </w:r>
       <w:proofErr w:type="spellStart"/>
       <w:r>
+        <w:t>EventLog</w:t>
+      </w:r>
+      <w:proofErr w:type="spellEnd"/>
+      <w:r>
+        <w:t xml:space="preserve">. The GW should always respond, but due to prioritization of ping traffic sometimes even 500 </w:t>
+      </w:r>
+      <w:proofErr w:type="spellStart"/>
+      <w:r>
         <w:t>msecs</w:t>
       </w:r>
       <w:proofErr w:type="spellEnd"/>
       <w:r>
-        <w:t>.</w:t>
+        <w:t xml:space="preserve"> isn’t long enough. This prevents cluttering the </w:t>
+      </w:r>
+      <w:proofErr w:type="spellStart"/>
+      <w:r>
+        <w:t>EventLog</w:t>
+      </w:r>
+      <w:proofErr w:type="spellEnd"/>
+      <w:r>
+        <w:t xml:space="preserve"> due to an occasional long ping. Default is </w:t>
+      </w:r>
+      <w:proofErr w:type="gramStart"/>
+      <w:r>
+        <w:t>allow</w:t>
+      </w:r>
+      <w:proofErr w:type="gramEnd"/>
+      <w:r>
+        <w:t xml:space="preserve"> 1 miss.</w:t>
       </w:r>
     </w:p>
     <w:p>
@@ -269,14 +329,32 @@
         <w:rPr>
           <w:b/>
         </w:rPr>
-        <w:t>nbrFails</w:t>
+        <w:t>nbr</w:t>
+      </w:r>
+      <w:r>
+        <w:rPr>
+          <w:b/>
+        </w:rPr>
+        <w:t>Gw</w:t>
+      </w:r>
+      <w:r>
+        <w:rPr>
+          <w:b/>
+        </w:rPr>
+        <w:t>Fails</w:t>
       </w:r>
       <w:proofErr w:type="spellEnd"/>
       <w:r>
         <w:t>:</w:t>
       </w:r>
       <w:r>
-        <w:t xml:space="preserve">  Number of gateway ping tests that </w:t>
+        <w:t xml:space="preserve">  Number of gateway ping tests</w:t>
+      </w:r>
+      <w:r>
+        <w:t xml:space="preserve"> (3 ping)</w:t>
+      </w:r>
+      <w:r>
+        <w:t xml:space="preserve"> that </w:t>
       </w:r>
       <w:r>
         <w:t>can</w:t>
@@ -338,19 +416,6 @@
       </w:r>
       <w:r>
         <w:t xml:space="preserve"> Default is 25 secs.</w:t>
-      </w:r>
-    </w:p>
-    <w:p>
-      <w:pPr>
-        <w:rPr>
-          <w:b/>
-        </w:rPr>
-      </w:pPr>
-      <w:r>
-        <w:rPr>
-          <w:b/>
-        </w:rPr>
-        <w:br w:type="page"/>
       </w:r>
     </w:p>
     <w:p>
@@ -445,6 +510,9 @@
       </w:r>
       <w:r>
         <w:t xml:space="preserve">-t 100 </w:t>
+      </w:r>
+      <w:r>
+        <w:t xml:space="preserve">-l 0 </w:t>
       </w:r>
       <w:r>
         <w:t xml:space="preserve">-f 2 -h 45" </w:t>
@@ -582,13 +650,15 @@
         </w:numPr>
       </w:pPr>
       <w:r>
-        <w:t>You want to allow one gateway test</w:t>
-      </w:r>
-      <w:r>
-        <w:t xml:space="preserve"> (3-ping series)</w:t>
-      </w:r>
-      <w:r>
-        <w:t xml:space="preserve"> to fail without resetting the NIC. On the second failure, you want to reset the NIC,</w:t>
+        <w:t xml:space="preserve">You want to log all failed pings (0 = allow no unlogged missed </w:t>
+      </w:r>
+      <w:proofErr w:type="spellStart"/>
+      <w:r>
+        <w:t>gw</w:t>
+      </w:r>
+      <w:proofErr w:type="spellEnd"/>
+      <w:r>
+        <w:t xml:space="preserve"> pings), </w:t>
       </w:r>
     </w:p>
     <w:p>
@@ -600,6 +670,24 @@
         </w:numPr>
       </w:pPr>
       <w:r>
+        <w:t>You want to allow one gateway test</w:t>
+      </w:r>
+      <w:r>
+        <w:t xml:space="preserve"> (3-ping series)</w:t>
+      </w:r>
+      <w:r>
+        <w:t xml:space="preserve"> to fail without resetting the NIC. On the second failure, you want to reset the NIC,</w:t>
+      </w:r>
+    </w:p>
+    <w:p>
+      <w:pPr>
+        <w:pStyle w:val="NoSpacing"/>
+        <w:numPr>
+          <w:ilvl w:val="1"/>
+          <w:numId w:val="2"/>
+        </w:numPr>
+      </w:pPr>
+      <w:r>
         <w:t>Once the NIC is reset, you</w:t>
       </w:r>
       <w:r>
@@ -635,6 +723,9 @@
       </w:r>
       <w:r>
         <w:t xml:space="preserve">-t 100 </w:t>
+      </w:r>
+      <w:r>
+        <w:t xml:space="preserve">-l 0 </w:t>
       </w:r>
       <w:r>
         <w:t>-f 2</w:t>
@@ -815,12 +906,6 @@
       </w:r>
       <w:bookmarkStart w:id="0" w:name="_GoBack"/>
       <w:bookmarkEnd w:id="0"/>
-    </w:p>
-    <w:p>
-      <w:pPr>
-        <w:pStyle w:val="NoSpacing"/>
-        <w:ind w:left="720"/>
-      </w:pPr>
     </w:p>
     <w:p>
       <w:pPr>

</xml_diff>